<commit_message>
commit after some further attempts on displaying timetable, but not done yet
</commit_message>
<xml_diff>
--- a/prosper.docx
+++ b/prosper.docx
@@ -725,8 +725,6 @@
       <w:r>
         <w:t>7</w:t>
       </w:r>
-      <w:bookmarkStart w:id="4" w:name="_GoBack"/>
-      <w:bookmarkEnd w:id="4"/>
       <w:r>
         <w:t xml:space="preserve"> DEFINITION OF TERMS</w:t>
       </w:r>
@@ -1063,7 +1061,7 @@
           <w:szCs w:val="28"/>
         </w:rPr>
       </w:pPr>
-      <w:bookmarkStart w:id="5" w:name="_Hlk130905167"/>
+      <w:bookmarkStart w:id="4" w:name="_Hlk130905167"/>
       <w:r>
         <w:rPr>
           <w:b/>
@@ -1087,7 +1085,7 @@
         <w:t xml:space="preserve"> REVIEW OF RELATED WORK</w:t>
       </w:r>
     </w:p>
-    <w:bookmarkEnd w:id="5"/>
+    <w:bookmarkEnd w:id="4"/>
     <w:p>
       <w:pPr>
         <w:spacing w:after="160" w:line="360" w:lineRule="auto"/>
@@ -4871,7 +4869,7 @@
                                           <pic:cNvPicPr/>
                                         </pic:nvPicPr>
                                         <pic:blipFill>
-                                          <a:blip r:embed="rId9"/>
+                                          <a:blip r:embed="rId10"/>
                                           <a:stretch>
                                             <a:fillRect/>
                                           </a:stretch>
@@ -5082,7 +5080,7 @@
           <w:szCs w:val="28"/>
         </w:rPr>
         <w:sectPr>
-          <w:footerReference w:type="default" r:id="rId10"/>
+          <w:footerReference w:type="default" r:id="rId11"/>
           <w:pgSz w:w="11900" w:h="16840" w:code="9"/>
           <w:pgMar w:top="993" w:right="831" w:bottom="1562" w:left="852" w:header="720" w:footer="720" w:gutter="0"/>
           <w:cols w:space="264"/>
@@ -5118,7 +5116,7 @@
                     <pic:cNvPicPr/>
                   </pic:nvPicPr>
                   <pic:blipFill>
-                    <a:blip r:embed="rId11"/>
+                    <a:blip r:embed="rId12"/>
                     <a:stretch>
                       <a:fillRect/>
                     </a:stretch>
@@ -5205,7 +5203,7 @@
                     <pic:cNvPicPr/>
                   </pic:nvPicPr>
                   <pic:blipFill>
-                    <a:blip r:embed="rId12"/>
+                    <a:blip r:embed="rId13"/>
                     <a:stretch>
                       <a:fillRect/>
                     </a:stretch>
@@ -5295,7 +5293,15 @@
           <w:szCs w:val="28"/>
         </w:rPr>
         <w:lastRenderedPageBreak/>
-        <w:t xml:space="preserve">4.3. CLASS DIAGRAM </w:t>
+        <w:t>3</w:t>
+      </w:r>
+      <w:bookmarkStart w:id="5" w:name="_GoBack"/>
+      <w:bookmarkEnd w:id="5"/>
+      <w:r>
+        <w:rPr>
+          <w:szCs w:val="28"/>
+        </w:rPr>
+        <w:t xml:space="preserve">.3. CLASS DIAGRAM </w:t>
       </w:r>
     </w:p>
     <w:p>
@@ -6074,7 +6080,7 @@
                                           <pic:cNvPicPr/>
                                         </pic:nvPicPr>
                                         <pic:blipFill>
-                                          <a:blip r:embed="rId13"/>
+                                          <a:blip r:embed="rId14"/>
                                           <a:stretch>
                                             <a:fillRect/>
                                           </a:stretch>
@@ -6217,7 +6223,7 @@
                                     <pic:cNvPicPr/>
                                   </pic:nvPicPr>
                                   <pic:blipFill>
-                                    <a:blip r:embed="rId13"/>
+                                    <a:blip r:embed="rId15"/>
                                     <a:stretch>
                                       <a:fillRect/>
                                     </a:stretch>
@@ -6531,7 +6537,7 @@
                     <pic:cNvPicPr/>
                   </pic:nvPicPr>
                   <pic:blipFill>
-                    <a:blip r:embed="rId14"/>
+                    <a:blip r:embed="rId16"/>
                     <a:stretch>
                       <a:fillRect/>
                     </a:stretch>
@@ -6617,7 +6623,7 @@
                           <pic:cNvPicPr/>
                         </pic:nvPicPr>
                         <pic:blipFill>
-                          <a:blip r:embed="rId15"/>
+                          <a:blip r:embed="rId17"/>
                           <a:stretch>
                             <a:fillRect/>
                           </a:stretch>
@@ -10396,9 +10402,9 @@
       </w:pPr>
     </w:p>
     <w:sectPr>
-      <w:footerReference w:type="even" r:id="rId16"/>
-      <w:footerReference w:type="default" r:id="rId17"/>
-      <w:footerReference w:type="first" r:id="rId18"/>
+      <w:footerReference w:type="even" r:id="rId18"/>
+      <w:footerReference w:type="default" r:id="rId19"/>
+      <w:footerReference w:type="first" r:id="rId20"/>
       <w:pgSz w:w="11900" w:h="16840" w:code="9"/>
       <w:pgMar w:top="1440" w:right="1435" w:bottom="1339" w:left="2160" w:header="680" w:footer="726" w:gutter="0"/>
       <w:cols w:space="720"/>
@@ -17616,7 +17622,7 @@
 </file>
 
 <file path=customXml/itemProps1.xml><?xml version="1.0" encoding="utf-8"?>
-<ds:datastoreItem xmlns:ds="http://schemas.openxmlformats.org/officeDocument/2006/customXml" ds:itemID="{C7EE78E4-FA3D-40AB-AD7F-9AE90541DCB3}">
+<ds:datastoreItem xmlns:ds="http://schemas.openxmlformats.org/officeDocument/2006/customXml" ds:itemID="{D6834A26-77A7-4142-A10C-77E79732996B}">
   <ds:schemaRefs>
     <ds:schemaRef ds:uri="http://schemas.openxmlformats.org/officeDocument/2006/bibliography"/>
   </ds:schemaRefs>

</xml_diff>